<commit_message>
Added Requirements Draft 1.
</commit_message>
<xml_diff>
--- a/Submissions/Requirements.docx
+++ b/Submissions/Requirements.docx
@@ -182,60 +182,12 @@
     <w:p/>
     <w:p>
       <w:r>
-        <w:t xml:space="preserve">1) </w:t>
-      </w:r>
-      <w:r>
-        <w:t>E</w:t>
-      </w:r>
-      <w:r>
-        <w:t xml:space="preserve">xpand </w:t>
-      </w:r>
-      <w:r>
-        <w:t>the apps to allow for</w:t>
-      </w:r>
-      <w:r>
-        <w:t xml:space="preserve"> multiple gender</w:t>
-      </w:r>
-      <w:r>
-        <w:t>s</w:t>
-      </w:r>
-      <w:r>
-        <w:t xml:space="preserve"> and racial groups.</w:t>
-      </w:r>
-    </w:p>
-    <w:p>
-      <w:r>
-        <w:t xml:space="preserve">2) </w:t>
-      </w:r>
-      <w:r>
-        <w:t xml:space="preserve">Implement/Improve the </w:t>
-      </w:r>
-      <w:r>
-        <w:t>“Forced choice” task</w:t>
-      </w:r>
-      <w:r>
-        <w:t xml:space="preserve"> </w:t>
-      </w:r>
-      <w:r>
-        <w:t xml:space="preserve">daily assessment. </w:t>
-      </w:r>
-      <w:r>
-        <w:t>(The user sees a</w:t>
-      </w:r>
-      <w:r>
-        <w:t xml:space="preserve"> face and </w:t>
-      </w:r>
-      <w:r>
-        <w:t xml:space="preserve">then has to </w:t>
-      </w:r>
-      <w:r>
-        <w:t>pick from 4 images</w:t>
-      </w:r>
-      <w:r>
-        <w:t>)</w:t>
-      </w:r>
-      <w:r>
-        <w:t xml:space="preserve">. </w:t>
+        <w:t>1) Expand the apps to allow for multiple genders and racial groups.</w:t>
+      </w:r>
+    </w:p>
+    <w:p>
+      <w:r>
+        <w:t xml:space="preserve">2) Implement/Improve the “Forced choice” task daily assessment. (The user sees a face and then has to pick from 4 images). </w:t>
       </w:r>
     </w:p>
     <w:p>
@@ -246,26 +198,23 @@
         <w:t>2.1</w:t>
       </w:r>
       <w:r>
+        <w:t>) “Forced choice” should be the final, ultimate, in-the-end-of-day test.</w:t>
+      </w:r>
+    </w:p>
+    <w:p>
+      <w:pPr>
+        <w:ind w:left="720"/>
+      </w:pPr>
+      <w:r>
+        <w:t>2</w:t>
+      </w:r>
+      <w:r>
+        <w:t>.2</w:t>
+      </w:r>
+      <w:r>
         <w:t xml:space="preserve">) </w:t>
       </w:r>
       <w:r>
-        <w:t>“Forced choice” should be the final, ultimate, in-the-end-of-day test.</w:t>
-      </w:r>
-    </w:p>
-    <w:p>
-      <w:pPr>
-        <w:ind w:left="720"/>
-      </w:pPr>
-      <w:r>
-        <w:t>2</w:t>
-      </w:r>
-      <w:r>
-        <w:t>.2</w:t>
-      </w:r>
-      <w:r>
-        <w:t xml:space="preserve">) </w:t>
-      </w:r>
-      <w:r>
         <w:t>D</w:t>
       </w:r>
       <w:r>
@@ -280,13 +229,7 @@
         <w:t>3</w:t>
       </w:r>
       <w:r>
-        <w:t xml:space="preserve">) </w:t>
-      </w:r>
-      <w:r>
-        <w:t xml:space="preserve">Prepare and publish </w:t>
-      </w:r>
-      <w:r>
-        <w:t>an iOS app to the App</w:t>
+        <w:t>) Prepare and publish an iOS app to the App</w:t>
       </w:r>
       <w:r>
         <w:t xml:space="preserve"> S</w:t>
@@ -315,9 +258,77 @@
         <w:t>.</w:t>
       </w:r>
     </w:p>
-    <w:p>
-      <w:r>
-        <w:t>5</w:t>
+    <w:p/>
+    <w:p>
+      <w:r>
+        <w:t xml:space="preserve">High Level </w:t>
+      </w:r>
+      <w:r>
+        <w:t>Out of Scope</w:t>
+      </w:r>
+      <w:r>
+        <w:t xml:space="preserve"> Requirements </w:t>
+      </w:r>
+    </w:p>
+    <w:p/>
+    <w:p>
+      <w:r>
+        <w:t xml:space="preserve">1) Add a </w:t>
+      </w:r>
+      <w:r>
+        <w:t xml:space="preserve">game mode </w:t>
+      </w:r>
+      <w:r>
+        <w:t>option to make the user experience more pleasant to use.</w:t>
+      </w:r>
+    </w:p>
+    <w:p>
+      <w:r>
+        <w:t>2) Update the user UI so that the applications are more pleasant to use.</w:t>
+      </w:r>
+    </w:p>
+    <w:p>
+      <w:r>
+        <w:t>3) Make the web app responsive to allow users the ability to use a computer or tablet.</w:t>
+      </w:r>
+    </w:p>
+    <w:p>
+      <w:r>
+        <w:t>4) Prepare and publish a tablet friendly iOS app to the App Store.</w:t>
+      </w:r>
+    </w:p>
+    <w:p>
+      <w:r>
+        <w:t>5) Prepare and publish a tablet friendly Android app to the Google Store.</w:t>
+      </w:r>
+    </w:p>
+    <w:p>
+      <w:r>
+        <w:lastRenderedPageBreak/>
+        <w:t xml:space="preserve">6) Participate in </w:t>
+      </w:r>
+      <w:r>
+        <w:t xml:space="preserve">use </w:t>
+      </w:r>
+      <w:r>
+        <w:t xml:space="preserve">trials that are </w:t>
+      </w:r>
+      <w:r>
+        <w:t>proctored</w:t>
+      </w:r>
+      <w:r>
+        <w:t xml:space="preserve"> by the </w:t>
+      </w:r>
+      <w:r>
+        <w:t>CU Boulder Psychology Department</w:t>
+      </w:r>
+      <w:r>
+        <w:t>.</w:t>
+      </w:r>
+    </w:p>
+    <w:p>
+      <w:r>
+        <w:t>7</w:t>
       </w:r>
       <w:r>
         <w:t xml:space="preserve">) Attempt to use </w:t>
@@ -332,96 +343,13 @@
     <w:p/>
     <w:p>
       <w:r>
-        <w:t xml:space="preserve">High Level </w:t>
-      </w:r>
-      <w:r>
-        <w:t>Out of Scope</w:t>
-      </w:r>
-      <w:r>
-        <w:t xml:space="preserve"> Requirements </w:t>
-      </w:r>
-    </w:p>
-    <w:p/>
-    <w:p>
-      <w:r>
-        <w:t xml:space="preserve">1) Add a </w:t>
-      </w:r>
-      <w:r>
-        <w:t xml:space="preserve">game mode </w:t>
-      </w:r>
-      <w:r>
-        <w:t>option to make the user experience more pleasant to use.</w:t>
-      </w:r>
-    </w:p>
-    <w:p>
-      <w:r>
-        <w:t>2) Update the user UI so that the applications are more pleasant to use.</w:t>
-      </w:r>
-    </w:p>
-    <w:p>
-      <w:r>
-        <w:t>3) Make the web app responsive to allow users the ability to use a computer or tablet.</w:t>
-      </w:r>
-    </w:p>
-    <w:p>
-      <w:r>
-        <w:t>4) Prepare and publish a</w:t>
-      </w:r>
-      <w:r>
-        <w:t xml:space="preserve"> tablet friendly</w:t>
-      </w:r>
-      <w:r>
-        <w:t xml:space="preserve"> iOS app to the App Store.</w:t>
-      </w:r>
-    </w:p>
-    <w:p>
-      <w:r>
-        <w:lastRenderedPageBreak/>
-        <w:t>5) Prepare and publish a tablet friendly Android app to the Google Store</w:t>
-      </w:r>
-      <w:r>
-        <w:t>.</w:t>
-      </w:r>
-    </w:p>
-    <w:p>
-      <w:r>
-        <w:t xml:space="preserve">6) Participate in </w:t>
-      </w:r>
-      <w:r>
-        <w:t xml:space="preserve">use </w:t>
-      </w:r>
-      <w:r>
-        <w:t xml:space="preserve">trials that are </w:t>
-      </w:r>
-      <w:r>
-        <w:t>proctored</w:t>
-      </w:r>
-      <w:r>
-        <w:t xml:space="preserve"> by the </w:t>
-      </w:r>
-      <w:r>
-        <w:t>CU Boulder Psychology Department</w:t>
-      </w:r>
-      <w:r>
-        <w:t>.</w:t>
-      </w:r>
-    </w:p>
-    <w:p/>
-    <w:p>
-      <w:r>
         <w:t>Requirement Change Control Process</w:t>
       </w:r>
     </w:p>
     <w:p/>
     <w:p>
       <w:r>
-        <w:t xml:space="preserve">Potential changes will be discussed in a Sponsor meeting. All viewpoints will be heard and respected. </w:t>
-      </w:r>
-      <w:r>
-        <w:t>Changes to scope/requirements may be considered, but they will require careful, formal, disciplined control.</w:t>
-      </w:r>
-      <w:r>
-        <w:t xml:space="preserve"> A democratic vote will then be held to decide on the new changes. After which the new results will be documented in an updated Requirements document. Finally, this new document will be signed by all the members of the project.</w:t>
+        <w:t>Potential changes will be discussed in a Sponsor meeting. All viewpoints will be heard and respected. Changes to scope/requirements may be considered, but they will require careful, formal, disciplined control. A democratic vote will then be held to decide on the new changes. After which the new results will be documented in an updated Requirements document. Finally, this new document will be signed by all the members of the project.</w:t>
       </w:r>
     </w:p>
     <w:p/>
@@ -1315,7 +1243,10 @@
     <w:p/>
     <w:p>
       <w:r>
-        <w:t>User Stories Project Development</w:t>
+        <w:t xml:space="preserve">User Stories </w:t>
+      </w:r>
+      <w:r>
+        <w:t>Finished Application</w:t>
       </w:r>
     </w:p>
     <w:p/>
@@ -1436,19 +1367,305 @@
           <w:tcPr>
             <w:tcW w:w="1800" w:type="dxa"/>
           </w:tcPr>
+          <w:p>
+            <w:r>
+              <w:t>Researcher</w:t>
+            </w:r>
+          </w:p>
+        </w:tc>
+        <w:tc>
+          <w:tcPr>
+            <w:tcW w:w="3060" w:type="dxa"/>
+          </w:tcPr>
+          <w:p>
+            <w:r>
+              <w:t>Collect user performance data.</w:t>
+            </w:r>
+          </w:p>
+        </w:tc>
+        <w:tc>
+          <w:tcPr>
+            <w:tcW w:w="3145" w:type="dxa"/>
+          </w:tcPr>
+          <w:p>
+            <w:r>
+              <w:t>Use it for research purposes.</w:t>
+            </w:r>
+          </w:p>
+        </w:tc>
+      </w:tr>
+      <w:tr>
+        <w:tc>
+          <w:tcPr>
+            <w:tcW w:w="1345" w:type="dxa"/>
+          </w:tcPr>
+          <w:p>
+            <w:r>
+              <w:t>2</w:t>
+            </w:r>
+          </w:p>
+        </w:tc>
+        <w:tc>
+          <w:tcPr>
+            <w:tcW w:w="1800" w:type="dxa"/>
+          </w:tcPr>
+          <w:p>
+            <w:r>
+              <w:t>Participant</w:t>
+            </w:r>
+          </w:p>
+        </w:tc>
+        <w:tc>
+          <w:tcPr>
+            <w:tcW w:w="3060" w:type="dxa"/>
+          </w:tcPr>
+          <w:p>
+            <w:r>
+              <w:t>Be able to download the app.</w:t>
+            </w:r>
+          </w:p>
+        </w:tc>
+        <w:tc>
+          <w:tcPr>
+            <w:tcW w:w="3145" w:type="dxa"/>
+          </w:tcPr>
+          <w:p>
+            <w:r>
+              <w:t>So that they can participate in the training process.</w:t>
+            </w:r>
+          </w:p>
+        </w:tc>
+      </w:tr>
+      <w:tr>
+        <w:tc>
+          <w:tcPr>
+            <w:tcW w:w="1345" w:type="dxa"/>
+          </w:tcPr>
+          <w:p>
+            <w:r>
+              <w:t>3</w:t>
+            </w:r>
+          </w:p>
+        </w:tc>
+        <w:tc>
+          <w:tcPr>
+            <w:tcW w:w="1800" w:type="dxa"/>
+          </w:tcPr>
+          <w:p>
+            <w:r>
+              <w:t>Participant</w:t>
+            </w:r>
+          </w:p>
+        </w:tc>
+        <w:tc>
+          <w:tcPr>
+            <w:tcW w:w="3060" w:type="dxa"/>
+          </w:tcPr>
+          <w:p>
+            <w:r>
+              <w:t>Be able to train using different face sets.</w:t>
+            </w:r>
+          </w:p>
+        </w:tc>
+        <w:tc>
+          <w:tcPr>
+            <w:tcW w:w="3145" w:type="dxa"/>
+          </w:tcPr>
+          <w:p>
+            <w:r>
+              <w:t>To help participants recognize individuals from different face sets.</w:t>
+            </w:r>
+          </w:p>
+        </w:tc>
+      </w:tr>
+      <w:tr>
+        <w:tc>
+          <w:tcPr>
+            <w:tcW w:w="1345" w:type="dxa"/>
+          </w:tcPr>
+          <w:p>
+            <w:r>
+              <w:t>4</w:t>
+            </w:r>
+          </w:p>
+        </w:tc>
+        <w:tc>
+          <w:tcPr>
+            <w:tcW w:w="1800" w:type="dxa"/>
+          </w:tcPr>
+          <w:p>
+            <w:r>
+              <w:t>Participant</w:t>
+            </w:r>
+          </w:p>
+        </w:tc>
+        <w:tc>
+          <w:tcPr>
+            <w:tcW w:w="3060" w:type="dxa"/>
+          </w:tcPr>
           <w:p/>
         </w:tc>
         <w:tc>
           <w:tcPr>
+            <w:tcW w:w="3145" w:type="dxa"/>
+          </w:tcPr>
+          <w:p>
+            <w:r>
+              <w:t xml:space="preserve"> </w:t>
+            </w:r>
+          </w:p>
+        </w:tc>
+      </w:tr>
+    </w:tbl>
+    <w:p/>
+    <w:p>
+      <w:r>
+        <w:t>OPTIONAL</w:t>
+      </w:r>
+    </w:p>
+    <w:p/>
+    <w:tbl>
+      <w:tblPr>
+        <w:tblStyle w:val="TableGrid"/>
+        <w:tblW w:w="0" w:type="auto"/>
+        <w:tblLook w:val="04A0" w:firstRow="1" w:lastRow="0" w:firstColumn="1" w:lastColumn="0" w:noHBand="0" w:noVBand="1"/>
+      </w:tblPr>
+      <w:tblGrid>
+        <w:gridCol w:w="1345"/>
+        <w:gridCol w:w="1800"/>
+        <w:gridCol w:w="3060"/>
+        <w:gridCol w:w="3145"/>
+      </w:tblGrid>
+      <w:tr>
+        <w:tc>
+          <w:tcPr>
+            <w:tcW w:w="1345" w:type="dxa"/>
+            <w:shd w:val="clear" w:color="auto" w:fill="D9E2F3" w:themeFill="accent1" w:themeFillTint="33"/>
+          </w:tcPr>
+          <w:p>
+            <w:pPr>
+              <w:jc w:val="center"/>
+              <w:rPr>
+                <w:sz w:val="20"/>
+                <w:szCs w:val="20"/>
+              </w:rPr>
+            </w:pPr>
+            <w:r>
+              <w:rPr>
+                <w:sz w:val="20"/>
+                <w:szCs w:val="20"/>
+              </w:rPr>
+              <w:t>User Story ID</w:t>
+            </w:r>
+          </w:p>
+        </w:tc>
+        <w:tc>
+          <w:tcPr>
+            <w:tcW w:w="1800" w:type="dxa"/>
+            <w:shd w:val="clear" w:color="auto" w:fill="D9E2F3" w:themeFill="accent1" w:themeFillTint="33"/>
+          </w:tcPr>
+          <w:p>
+            <w:pPr>
+              <w:jc w:val="center"/>
+              <w:rPr>
+                <w:sz w:val="20"/>
+                <w:szCs w:val="20"/>
+              </w:rPr>
+            </w:pPr>
+            <w:r>
+              <w:rPr>
+                <w:sz w:val="20"/>
+                <w:szCs w:val="20"/>
+              </w:rPr>
+              <w:t>As a &lt;type of user&gt;</w:t>
+            </w:r>
+          </w:p>
+        </w:tc>
+        <w:tc>
+          <w:tcPr>
             <w:tcW w:w="3060" w:type="dxa"/>
-          </w:tcPr>
-          <w:p/>
+            <w:shd w:val="clear" w:color="auto" w:fill="D9E2F3" w:themeFill="accent1" w:themeFillTint="33"/>
+          </w:tcPr>
+          <w:p>
+            <w:pPr>
+              <w:jc w:val="center"/>
+              <w:rPr>
+                <w:sz w:val="20"/>
+                <w:szCs w:val="20"/>
+              </w:rPr>
+            </w:pPr>
+            <w:r>
+              <w:rPr>
+                <w:sz w:val="20"/>
+                <w:szCs w:val="20"/>
+              </w:rPr>
+              <w:t>I want to &lt;perform some task&gt;</w:t>
+            </w:r>
+          </w:p>
         </w:tc>
         <w:tc>
           <w:tcPr>
             <w:tcW w:w="3145" w:type="dxa"/>
-          </w:tcPr>
-          <w:p/>
+            <w:shd w:val="clear" w:color="auto" w:fill="D9E2F3" w:themeFill="accent1" w:themeFillTint="33"/>
+          </w:tcPr>
+          <w:p>
+            <w:pPr>
+              <w:jc w:val="center"/>
+              <w:rPr>
+                <w:sz w:val="20"/>
+                <w:szCs w:val="20"/>
+              </w:rPr>
+            </w:pPr>
+            <w:r>
+              <w:rPr>
+                <w:sz w:val="20"/>
+                <w:szCs w:val="20"/>
+              </w:rPr>
+              <w:t>So that I can &lt;achieve some goal&gt;</w:t>
+            </w:r>
+          </w:p>
+        </w:tc>
+      </w:tr>
+      <w:tr>
+        <w:tc>
+          <w:tcPr>
+            <w:tcW w:w="1345" w:type="dxa"/>
+          </w:tcPr>
+          <w:p>
+            <w:r>
+              <w:t>1</w:t>
+            </w:r>
+          </w:p>
+        </w:tc>
+        <w:tc>
+          <w:tcPr>
+            <w:tcW w:w="1800" w:type="dxa"/>
+          </w:tcPr>
+          <w:p>
+            <w:r>
+              <w:t>Researcher</w:t>
+            </w:r>
+          </w:p>
+        </w:tc>
+        <w:tc>
+          <w:tcPr>
+            <w:tcW w:w="3060" w:type="dxa"/>
+          </w:tcPr>
+          <w:p>
+            <w:r>
+              <w:t>Update the face data set.</w:t>
+            </w:r>
+          </w:p>
+        </w:tc>
+        <w:tc>
+          <w:tcPr>
+            <w:tcW w:w="3145" w:type="dxa"/>
+          </w:tcPr>
+          <w:p>
+            <w:r>
+              <w:t>Improve/Customize the training.</w:t>
+            </w:r>
+          </w:p>
         </w:tc>
       </w:tr>
     </w:tbl>

</xml_diff>